<commit_message>
funcionalidad impresion orden compra mejorada, se incluye edicion de numero de factura asociado a la orden
</commit_message>
<xml_diff>
--- a/BackEnd/documents/ordencompra.docx
+++ b/BackEnd/documents/ordencompra.docx
@@ -59,7 +59,29 @@
           <w:u w:val="single"/>
           <w:lang w:val="es-MX"/>
         </w:rPr>
-        <w:t>{dia}</w:t>
+        <w:t>{</w:t>
+      </w:r>
+      <w:proofErr w:type="spellStart"/>
+      <w:r>
+        <w:rPr>
+          <w:rFonts w:ascii="Arial" w:eastAsia="Arial" w:hAnsi="Arial" w:cs="Arial"/>
+          <w:b/>
+          <w:color w:val="000000"/>
+          <w:u w:val="single"/>
+          <w:lang w:val="es-MX"/>
+        </w:rPr>
+        <w:t>dia</w:t>
+      </w:r>
+      <w:proofErr w:type="spellEnd"/>
+      <w:r>
+        <w:rPr>
+          <w:rFonts w:ascii="Arial" w:eastAsia="Arial" w:hAnsi="Arial" w:cs="Arial"/>
+          <w:b/>
+          <w:color w:val="000000"/>
+          <w:u w:val="single"/>
+          <w:lang w:val="es-MX"/>
+        </w:rPr>
+        <w:t>}</w:t>
       </w:r>
       <w:r>
         <w:rPr>
@@ -135,7 +157,27 @@
           <w:u w:val="single"/>
           <w:lang w:val="es-MX"/>
         </w:rPr>
-        <w:t>{PROVEEDOR}</w:t>
+        <w:t>{</w:t>
+      </w:r>
+      <w:r>
+        <w:rPr>
+          <w:rFonts w:ascii="Arial" w:eastAsia="Arial" w:hAnsi="Arial" w:cs="Arial"/>
+          <w:b/>
+          <w:color w:val="000000"/>
+          <w:u w:val="single"/>
+          <w:lang w:val="es-MX"/>
+        </w:rPr>
+        <w:t>proveedor</w:t>
+      </w:r>
+      <w:r>
+        <w:rPr>
+          <w:rFonts w:ascii="Arial" w:eastAsia="Arial" w:hAnsi="Arial" w:cs="Arial"/>
+          <w:b/>
+          <w:color w:val="000000"/>
+          <w:u w:val="single"/>
+          <w:lang w:val="es-MX"/>
+        </w:rPr>
+        <w:t>}</w:t>
       </w:r>
     </w:p>
     <w:p>
@@ -206,7 +248,7 @@
           <w:u w:val="single"/>
           <w:lang w:val="es-MX"/>
         </w:rPr>
-        <w:t>USUARIO</w:t>
+        <w:t>usuario</w:t>
       </w:r>
       <w:r>
         <w:rPr>
@@ -245,7 +287,29 @@
           <w:u w:val="single"/>
           <w:lang w:val="es-MX"/>
         </w:rPr>
-        <w:t>{idorden}</w:t>
+        <w:t>{</w:t>
+      </w:r>
+      <w:proofErr w:type="spellStart"/>
+      <w:r>
+        <w:rPr>
+          <w:rFonts w:ascii="Arial" w:eastAsia="Arial" w:hAnsi="Arial" w:cs="Arial"/>
+          <w:bCs/>
+          <w:color w:val="000000"/>
+          <w:u w:val="single"/>
+          <w:lang w:val="es-MX"/>
+        </w:rPr>
+        <w:t>idorden</w:t>
+      </w:r>
+      <w:proofErr w:type="spellEnd"/>
+      <w:r>
+        <w:rPr>
+          <w:rFonts w:ascii="Arial" w:eastAsia="Arial" w:hAnsi="Arial" w:cs="Arial"/>
+          <w:bCs/>
+          <w:color w:val="000000"/>
+          <w:u w:val="single"/>
+          <w:lang w:val="es-MX"/>
+        </w:rPr>
+        <w:t>}</w:t>
       </w:r>
     </w:p>
     <w:p>
@@ -461,7 +525,27 @@
                 <w:color w:val="000000"/>
                 <w:lang w:val="es-MX"/>
               </w:rPr>
-              <w:t>{item}</w:t>
+              <w:t>{</w:t>
+            </w:r>
+            <w:proofErr w:type="spellStart"/>
+            <w:r>
+              <w:rPr>
+                <w:rFonts w:ascii="Arial" w:eastAsia="Arial" w:hAnsi="Arial" w:cs="Arial"/>
+                <w:bCs/>
+                <w:color w:val="000000"/>
+                <w:lang w:val="es-MX"/>
+              </w:rPr>
+              <w:t>item</w:t>
+            </w:r>
+            <w:proofErr w:type="spellEnd"/>
+            <w:r>
+              <w:rPr>
+                <w:rFonts w:ascii="Arial" w:eastAsia="Arial" w:hAnsi="Arial" w:cs="Arial"/>
+                <w:bCs/>
+                <w:color w:val="000000"/>
+                <w:lang w:val="es-MX"/>
+              </w:rPr>
+              <w:t>}</w:t>
             </w:r>
           </w:p>
         </w:tc>
@@ -515,7 +599,27 @@
                 <w:color w:val="000000"/>
                 <w:lang w:val="es-MX"/>
               </w:rPr>
-              <w:t>{vu}</w:t>
+              <w:t>{</w:t>
+            </w:r>
+            <w:proofErr w:type="spellStart"/>
+            <w:r>
+              <w:rPr>
+                <w:rFonts w:ascii="Arial" w:eastAsia="Arial" w:hAnsi="Arial" w:cs="Arial"/>
+                <w:bCs/>
+                <w:color w:val="000000"/>
+                <w:lang w:val="es-MX"/>
+              </w:rPr>
+              <w:t>vu</w:t>
+            </w:r>
+            <w:proofErr w:type="spellEnd"/>
+            <w:r>
+              <w:rPr>
+                <w:rFonts w:ascii="Arial" w:eastAsia="Arial" w:hAnsi="Arial" w:cs="Arial"/>
+                <w:bCs/>
+                <w:color w:val="000000"/>
+                <w:lang w:val="es-MX"/>
+              </w:rPr>
+              <w:t>}</w:t>
             </w:r>
           </w:p>
         </w:tc>
@@ -542,7 +646,27 @@
                 <w:color w:val="000000"/>
                 <w:lang w:val="es-MX"/>
               </w:rPr>
-              <w:t>{vt}</w:t>
+              <w:t>{</w:t>
+            </w:r>
+            <w:proofErr w:type="spellStart"/>
+            <w:r>
+              <w:rPr>
+                <w:rFonts w:ascii="Arial" w:eastAsia="Arial" w:hAnsi="Arial" w:cs="Arial"/>
+                <w:bCs/>
+                <w:color w:val="000000"/>
+                <w:lang w:val="es-MX"/>
+              </w:rPr>
+              <w:t>vt</w:t>
+            </w:r>
+            <w:proofErr w:type="spellEnd"/>
+            <w:r>
+              <w:rPr>
+                <w:rFonts w:ascii="Arial" w:eastAsia="Arial" w:hAnsi="Arial" w:cs="Arial"/>
+                <w:bCs/>
+                <w:color w:val="000000"/>
+                <w:lang w:val="es-MX"/>
+              </w:rPr>
+              <w:t>}</w:t>
             </w:r>
           </w:p>
         </w:tc>
@@ -574,9 +698,194 @@
           <w:color w:val="000000"/>
           <w:lang w:val="es-MX"/>
         </w:rPr>
-        <w:t>{/items}</w:t>
+        <w:t>{/</w:t>
+      </w:r>
+      <w:proofErr w:type="spellStart"/>
+      <w:r>
+        <w:rPr>
+          <w:rFonts w:ascii="Arial" w:eastAsia="Arial" w:hAnsi="Arial" w:cs="Arial"/>
+          <w:bCs/>
+          <w:color w:val="000000"/>
+          <w:lang w:val="es-MX"/>
+        </w:rPr>
+        <w:t>items</w:t>
+      </w:r>
+      <w:proofErr w:type="spellEnd"/>
+      <w:r>
+        <w:rPr>
+          <w:rFonts w:ascii="Arial" w:eastAsia="Arial" w:hAnsi="Arial" w:cs="Arial"/>
+          <w:bCs/>
+          <w:color w:val="000000"/>
+          <w:lang w:val="es-MX"/>
+        </w:rPr>
+        <w:t>}</w:t>
       </w:r>
     </w:p>
+    <w:p>
+      <w:pPr>
+        <w:keepNext/>
+        <w:pBdr>
+          <w:top w:val="nil"/>
+          <w:left w:val="nil"/>
+          <w:bottom w:val="nil"/>
+          <w:right w:val="nil"/>
+          <w:between w:val="nil"/>
+        </w:pBdr>
+        <w:spacing w:line="240" w:lineRule="auto"/>
+        <w:ind w:leftChars="0" w:left="0" w:firstLineChars="0" w:firstLine="0"/>
+        <w:rPr>
+          <w:rFonts w:ascii="Arial" w:eastAsia="Arial" w:hAnsi="Arial" w:cs="Arial"/>
+          <w:bCs/>
+          <w:color w:val="000000"/>
+          <w:lang w:val="es-MX"/>
+        </w:rPr>
+      </w:pPr>
+    </w:p>
+    <w:tbl>
+      <w:tblPr>
+        <w:tblStyle w:val="Tablaconcuadrcula"/>
+        <w:tblW w:w="0" w:type="auto"/>
+        <w:tblBorders>
+          <w:top w:val="none" w:sz="0" w:space="0" w:color="auto"/>
+          <w:left w:val="none" w:sz="0" w:space="0" w:color="auto"/>
+          <w:bottom w:val="none" w:sz="0" w:space="0" w:color="auto"/>
+          <w:right w:val="none" w:sz="0" w:space="0" w:color="auto"/>
+          <w:insideH w:val="none" w:sz="0" w:space="0" w:color="auto"/>
+          <w:insideV w:val="none" w:sz="0" w:space="0" w:color="auto"/>
+        </w:tblBorders>
+        <w:tblLook w:val="04A0" w:firstRow="1" w:lastRow="0" w:firstColumn="1" w:lastColumn="0" w:noHBand="0" w:noVBand="1"/>
+      </w:tblPr>
+      <w:tblGrid>
+        <w:gridCol w:w="2207"/>
+        <w:gridCol w:w="2896"/>
+        <w:gridCol w:w="1985"/>
+        <w:gridCol w:w="1740"/>
+      </w:tblGrid>
+      <w:tr>
+        <w:tc>
+          <w:tcPr>
+            <w:tcW w:w="2207" w:type="dxa"/>
+          </w:tcPr>
+          <w:p>
+            <w:pPr>
+              <w:keepNext/>
+              <w:spacing w:line="240" w:lineRule="auto"/>
+              <w:ind w:leftChars="0" w:left="0" w:firstLineChars="0" w:firstLine="0"/>
+              <w:rPr>
+                <w:rFonts w:ascii="Arial" w:eastAsia="Arial" w:hAnsi="Arial" w:cs="Arial"/>
+                <w:bCs/>
+                <w:color w:val="000000"/>
+                <w:lang w:val="es-MX"/>
+              </w:rPr>
+            </w:pPr>
+          </w:p>
+        </w:tc>
+        <w:tc>
+          <w:tcPr>
+            <w:tcW w:w="2896" w:type="dxa"/>
+          </w:tcPr>
+          <w:p>
+            <w:pPr>
+              <w:keepNext/>
+              <w:spacing w:line="240" w:lineRule="auto"/>
+              <w:ind w:leftChars="0" w:left="0" w:firstLineChars="0" w:firstLine="0"/>
+              <w:rPr>
+                <w:rFonts w:ascii="Arial" w:eastAsia="Arial" w:hAnsi="Arial" w:cs="Arial"/>
+                <w:bCs/>
+                <w:color w:val="000000"/>
+                <w:lang w:val="es-MX"/>
+              </w:rPr>
+            </w:pPr>
+          </w:p>
+        </w:tc>
+        <w:tc>
+          <w:tcPr>
+            <w:tcW w:w="1985" w:type="dxa"/>
+          </w:tcPr>
+          <w:p>
+            <w:pPr>
+              <w:keepNext/>
+              <w:spacing w:line="240" w:lineRule="auto"/>
+              <w:ind w:leftChars="0" w:left="0" w:firstLineChars="0" w:firstLine="0"/>
+              <w:jc w:val="right"/>
+              <w:rPr>
+                <w:rFonts w:ascii="Arial" w:eastAsia="Arial" w:hAnsi="Arial" w:cs="Arial"/>
+                <w:bCs/>
+                <w:color w:val="000000"/>
+                <w:lang w:val="es-MX"/>
+              </w:rPr>
+            </w:pPr>
+            <w:proofErr w:type="gramStart"/>
+            <w:r>
+              <w:rPr>
+                <w:rFonts w:ascii="Arial" w:eastAsia="Arial" w:hAnsi="Arial" w:cs="Arial"/>
+                <w:bCs/>
+                <w:color w:val="000000"/>
+                <w:lang w:val="es-MX"/>
+              </w:rPr>
+              <w:t>Total</w:t>
+            </w:r>
+            <w:proofErr w:type="gramEnd"/>
+            <w:r>
+              <w:rPr>
+                <w:rFonts w:ascii="Arial" w:eastAsia="Arial" w:hAnsi="Arial" w:cs="Arial"/>
+                <w:bCs/>
+                <w:color w:val="000000"/>
+                <w:lang w:val="es-MX"/>
+              </w:rPr>
+              <w:t xml:space="preserve"> General:</w:t>
+            </w:r>
+          </w:p>
+        </w:tc>
+        <w:tc>
+          <w:tcPr>
+            <w:tcW w:w="1740" w:type="dxa"/>
+          </w:tcPr>
+          <w:p>
+            <w:pPr>
+              <w:keepNext/>
+              <w:spacing w:line="240" w:lineRule="auto"/>
+              <w:ind w:leftChars="0" w:left="0" w:firstLineChars="0" w:firstLine="0"/>
+              <w:rPr>
+                <w:rFonts w:ascii="Arial" w:eastAsia="Arial" w:hAnsi="Arial" w:cs="Arial"/>
+                <w:bCs/>
+                <w:color w:val="000000"/>
+                <w:lang w:val="es-MX"/>
+              </w:rPr>
+            </w:pPr>
+            <w:r>
+              <w:rPr>
+                <w:rFonts w:ascii="Arial" w:eastAsia="Arial" w:hAnsi="Arial" w:cs="Arial"/>
+                <w:bCs/>
+                <w:color w:val="000000"/>
+                <w:lang w:val="es-MX"/>
+              </w:rPr>
+              <w:t>{</w:t>
+            </w:r>
+            <w:proofErr w:type="spellStart"/>
+            <w:r>
+              <w:rPr>
+                <w:rFonts w:ascii="Arial" w:eastAsia="Arial" w:hAnsi="Arial" w:cs="Arial"/>
+                <w:bCs/>
+                <w:color w:val="000000"/>
+                <w:lang w:val="es-MX"/>
+              </w:rPr>
+              <w:t>vtg</w:t>
+            </w:r>
+            <w:proofErr w:type="spellEnd"/>
+            <w:r>
+              <w:rPr>
+                <w:rFonts w:ascii="Arial" w:eastAsia="Arial" w:hAnsi="Arial" w:cs="Arial"/>
+                <w:bCs/>
+                <w:color w:val="000000"/>
+                <w:lang w:val="es-MX"/>
+              </w:rPr>
+              <w:t>}</w:t>
+            </w:r>
+          </w:p>
+        </w:tc>
+      </w:tr>
+    </w:tbl>
     <w:p>
       <w:pPr>
         <w:keepNext/>
@@ -631,36 +940,7 @@
         <w:ind w:leftChars="0" w:left="0" w:firstLineChars="0" w:firstLine="0"/>
         <w:rPr>
           <w:rFonts w:ascii="Arial" w:eastAsia="Arial" w:hAnsi="Arial" w:cs="Arial"/>
-          <w:b/>
-          <w:color w:val="000000"/>
-          <w:lang w:val="es-MX"/>
-        </w:rPr>
-      </w:pPr>
-      <w:r>
-        <w:rPr>
-          <w:rFonts w:ascii="Arial" w:eastAsia="Arial" w:hAnsi="Arial" w:cs="Arial"/>
-          <w:b/>
-          <w:color w:val="000000"/>
-          <w:lang w:val="es-MX"/>
-        </w:rPr>
-        <w:t>FECHA REAL DE ENTREGA: ______________________________________________________</w:t>
-      </w:r>
-    </w:p>
-    <w:p>
-      <w:pPr>
-        <w:keepNext/>
-        <w:pBdr>
-          <w:top w:val="nil"/>
-          <w:left w:val="nil"/>
-          <w:bottom w:val="nil"/>
-          <w:right w:val="nil"/>
-          <w:between w:val="nil"/>
-        </w:pBdr>
-        <w:spacing w:line="240" w:lineRule="auto"/>
-        <w:ind w:leftChars="0" w:left="0" w:firstLineChars="0" w:firstLine="0"/>
-        <w:rPr>
-          <w:rFonts w:ascii="Arial" w:eastAsia="Arial" w:hAnsi="Arial" w:cs="Arial"/>
-          <w:b/>
+          <w:bCs/>
           <w:color w:val="000000"/>
           <w:lang w:val="es-MX"/>
         </w:rPr>
@@ -692,7 +972,93 @@
           <w:color w:val="000000"/>
           <w:lang w:val="es-MX"/>
         </w:rPr>
-        <w:t>APROBADO POR: _______________________________________________________________</w:t>
+        <w:t>FECHA</w:t>
+      </w:r>
+      <w:r>
+        <w:rPr>
+          <w:rFonts w:ascii="Arial" w:eastAsia="Arial" w:hAnsi="Arial" w:cs="Arial"/>
+          <w:b/>
+          <w:color w:val="000000"/>
+          <w:lang w:val="es-MX"/>
+        </w:rPr>
+        <w:t xml:space="preserve"> </w:t>
+      </w:r>
+      <w:r>
+        <w:rPr>
+          <w:rFonts w:ascii="Arial" w:eastAsia="Arial" w:hAnsi="Arial" w:cs="Arial"/>
+          <w:b/>
+          <w:color w:val="000000"/>
+          <w:lang w:val="es-MX"/>
+        </w:rPr>
+        <w:t>DE ENTREGA: _________________________</w:t>
+      </w:r>
+      <w:r>
+        <w:rPr>
+          <w:rFonts w:ascii="Arial" w:eastAsia="Arial" w:hAnsi="Arial" w:cs="Arial"/>
+          <w:b/>
+          <w:color w:val="000000"/>
+          <w:lang w:val="es-MX"/>
+        </w:rPr>
+        <w:t xml:space="preserve"> FACTURA: {factura}</w:t>
+      </w:r>
+    </w:p>
+    <w:p>
+      <w:pPr>
+        <w:keepNext/>
+        <w:pBdr>
+          <w:top w:val="nil"/>
+          <w:left w:val="nil"/>
+          <w:bottom w:val="nil"/>
+          <w:right w:val="nil"/>
+          <w:between w:val="nil"/>
+        </w:pBdr>
+        <w:spacing w:line="240" w:lineRule="auto"/>
+        <w:ind w:leftChars="0" w:left="0" w:firstLineChars="0" w:firstLine="0"/>
+        <w:rPr>
+          <w:rFonts w:ascii="Arial" w:eastAsia="Arial" w:hAnsi="Arial" w:cs="Arial"/>
+          <w:b/>
+          <w:color w:val="000000"/>
+          <w:lang w:val="es-MX"/>
+        </w:rPr>
+      </w:pPr>
+    </w:p>
+    <w:p>
+      <w:pPr>
+        <w:keepNext/>
+        <w:pBdr>
+          <w:top w:val="nil"/>
+          <w:left w:val="nil"/>
+          <w:bottom w:val="nil"/>
+          <w:right w:val="nil"/>
+          <w:between w:val="nil"/>
+        </w:pBdr>
+        <w:spacing w:line="240" w:lineRule="auto"/>
+        <w:ind w:leftChars="0" w:left="0" w:firstLineChars="0" w:firstLine="0"/>
+        <w:rPr>
+          <w:rFonts w:ascii="Arial" w:eastAsia="Arial" w:hAnsi="Arial" w:cs="Arial"/>
+          <w:b/>
+          <w:color w:val="000000"/>
+          <w:lang w:val="es-MX"/>
+        </w:rPr>
+      </w:pPr>
+      <w:r>
+        <w:rPr>
+          <w:rFonts w:ascii="Arial" w:eastAsia="Arial" w:hAnsi="Arial" w:cs="Arial"/>
+          <w:b/>
+          <w:color w:val="000000"/>
+          <w:lang w:val="es-MX"/>
+        </w:rPr>
+        <w:t xml:space="preserve">APROBADO POR: </w:t>
+      </w:r>
+      <w:r>
+        <w:rPr>
+          <w:rFonts w:ascii="Arial" w:eastAsia="Arial" w:hAnsi="Arial" w:cs="Arial"/>
+          <w:b/>
+          <w:color w:val="000000"/>
+          <w:u w:val="single"/>
+          <w:lang w:val="es-MX"/>
+        </w:rPr>
+        <w:t>{aprobado}</w:t>
       </w:r>
     </w:p>
     <w:sectPr>

</xml_diff>

<commit_message>
flujo funcional edicion fechaentrega pedido
</commit_message>
<xml_diff>
--- a/BackEnd/documents/ordencompra.docx
+++ b/BackEnd/documents/ordencompra.docx
@@ -56,48 +56,24 @@
           <w:rFonts w:ascii="Arial" w:eastAsia="Arial" w:hAnsi="Arial" w:cs="Arial"/>
           <w:b/>
           <w:color w:val="000000"/>
-          <w:u w:val="single"/>
-          <w:lang w:val="es-MX"/>
-        </w:rPr>
-        <w:t>{</w:t>
-      </w:r>
-      <w:proofErr w:type="spellStart"/>
-      <w:r>
-        <w:rPr>
-          <w:rFonts w:ascii="Arial" w:eastAsia="Arial" w:hAnsi="Arial" w:cs="Arial"/>
-          <w:b/>
-          <w:color w:val="000000"/>
-          <w:u w:val="single"/>
-          <w:lang w:val="es-MX"/>
-        </w:rPr>
-        <w:t>dia</w:t>
-      </w:r>
-      <w:proofErr w:type="spellEnd"/>
-      <w:r>
-        <w:rPr>
-          <w:rFonts w:ascii="Arial" w:eastAsia="Arial" w:hAnsi="Arial" w:cs="Arial"/>
-          <w:b/>
-          <w:color w:val="000000"/>
-          <w:u w:val="single"/>
-          <w:lang w:val="es-MX"/>
-        </w:rPr>
-        <w:t>}</w:t>
-      </w:r>
-      <w:r>
-        <w:rPr>
-          <w:rFonts w:ascii="Arial" w:eastAsia="Arial" w:hAnsi="Arial" w:cs="Arial"/>
-          <w:b/>
-          <w:color w:val="000000"/>
-          <w:lang w:val="es-MX"/>
-        </w:rPr>
-        <w:t xml:space="preserve">, </w:t>
-      </w:r>
-      <w:r>
-        <w:rPr>
-          <w:rFonts w:ascii="Arial" w:eastAsia="Arial" w:hAnsi="Arial" w:cs="Arial"/>
-          <w:b/>
-          <w:color w:val="000000"/>
-          <w:u w:val="single"/>
+          <w:lang w:val="es-MX"/>
+        </w:rPr>
+        <w:t>{dia}</w:t>
+      </w:r>
+      <w:r>
+        <w:rPr>
+          <w:rFonts w:ascii="Arial" w:eastAsia="Arial" w:hAnsi="Arial" w:cs="Arial"/>
+          <w:b/>
+          <w:color w:val="000000"/>
+          <w:lang w:val="es-MX"/>
+        </w:rPr>
+        <w:t>/</w:t>
+      </w:r>
+      <w:r>
+        <w:rPr>
+          <w:rFonts w:ascii="Arial" w:eastAsia="Arial" w:hAnsi="Arial" w:cs="Arial"/>
+          <w:b/>
+          <w:color w:val="000000"/>
           <w:lang w:val="es-MX"/>
         </w:rPr>
         <w:t>{mes}</w:t>
@@ -109,14 +85,13 @@
           <w:color w:val="000000"/>
           <w:lang w:val="es-MX"/>
         </w:rPr>
-        <w:t xml:space="preserve">, </w:t>
-      </w:r>
-      <w:r>
-        <w:rPr>
-          <w:rFonts w:ascii="Arial" w:eastAsia="Arial" w:hAnsi="Arial" w:cs="Arial"/>
-          <w:b/>
-          <w:color w:val="000000"/>
-          <w:u w:val="single"/>
+        <w:t>/</w:t>
+      </w:r>
+      <w:r>
+        <w:rPr>
+          <w:rFonts w:ascii="Arial" w:eastAsia="Arial" w:hAnsi="Arial" w:cs="Arial"/>
+          <w:b/>
+          <w:color w:val="000000"/>
           <w:lang w:val="es-MX"/>
         </w:rPr>
         <w:t>{year}</w:t>
@@ -287,29 +262,7 @@
           <w:u w:val="single"/>
           <w:lang w:val="es-MX"/>
         </w:rPr>
-        <w:t>{</w:t>
-      </w:r>
-      <w:proofErr w:type="spellStart"/>
-      <w:r>
-        <w:rPr>
-          <w:rFonts w:ascii="Arial" w:eastAsia="Arial" w:hAnsi="Arial" w:cs="Arial"/>
-          <w:bCs/>
-          <w:color w:val="000000"/>
-          <w:u w:val="single"/>
-          <w:lang w:val="es-MX"/>
-        </w:rPr>
-        <w:t>idorden</w:t>
-      </w:r>
-      <w:proofErr w:type="spellEnd"/>
-      <w:r>
-        <w:rPr>
-          <w:rFonts w:ascii="Arial" w:eastAsia="Arial" w:hAnsi="Arial" w:cs="Arial"/>
-          <w:bCs/>
-          <w:color w:val="000000"/>
-          <w:u w:val="single"/>
-          <w:lang w:val="es-MX"/>
-        </w:rPr>
-        <w:t>}</w:t>
+        <w:t>{idorden}</w:t>
       </w:r>
     </w:p>
     <w:p>
@@ -525,27 +478,7 @@
                 <w:color w:val="000000"/>
                 <w:lang w:val="es-MX"/>
               </w:rPr>
-              <w:t>{</w:t>
-            </w:r>
-            <w:proofErr w:type="spellStart"/>
-            <w:r>
-              <w:rPr>
-                <w:rFonts w:ascii="Arial" w:eastAsia="Arial" w:hAnsi="Arial" w:cs="Arial"/>
-                <w:bCs/>
-                <w:color w:val="000000"/>
-                <w:lang w:val="es-MX"/>
-              </w:rPr>
-              <w:t>item</w:t>
-            </w:r>
-            <w:proofErr w:type="spellEnd"/>
-            <w:r>
-              <w:rPr>
-                <w:rFonts w:ascii="Arial" w:eastAsia="Arial" w:hAnsi="Arial" w:cs="Arial"/>
-                <w:bCs/>
-                <w:color w:val="000000"/>
-                <w:lang w:val="es-MX"/>
-              </w:rPr>
-              <w:t>}</w:t>
+              <w:t>{item}</w:t>
             </w:r>
           </w:p>
         </w:tc>
@@ -599,27 +532,7 @@
                 <w:color w:val="000000"/>
                 <w:lang w:val="es-MX"/>
               </w:rPr>
-              <w:t>{</w:t>
-            </w:r>
-            <w:proofErr w:type="spellStart"/>
-            <w:r>
-              <w:rPr>
-                <w:rFonts w:ascii="Arial" w:eastAsia="Arial" w:hAnsi="Arial" w:cs="Arial"/>
-                <w:bCs/>
-                <w:color w:val="000000"/>
-                <w:lang w:val="es-MX"/>
-              </w:rPr>
-              <w:t>vu</w:t>
-            </w:r>
-            <w:proofErr w:type="spellEnd"/>
-            <w:r>
-              <w:rPr>
-                <w:rFonts w:ascii="Arial" w:eastAsia="Arial" w:hAnsi="Arial" w:cs="Arial"/>
-                <w:bCs/>
-                <w:color w:val="000000"/>
-                <w:lang w:val="es-MX"/>
-              </w:rPr>
-              <w:t>}</w:t>
+              <w:t>{vu}</w:t>
             </w:r>
           </w:p>
         </w:tc>
@@ -646,27 +559,7 @@
                 <w:color w:val="000000"/>
                 <w:lang w:val="es-MX"/>
               </w:rPr>
-              <w:t>{</w:t>
-            </w:r>
-            <w:proofErr w:type="spellStart"/>
-            <w:r>
-              <w:rPr>
-                <w:rFonts w:ascii="Arial" w:eastAsia="Arial" w:hAnsi="Arial" w:cs="Arial"/>
-                <w:bCs/>
-                <w:color w:val="000000"/>
-                <w:lang w:val="es-MX"/>
-              </w:rPr>
-              <w:t>vt</w:t>
-            </w:r>
-            <w:proofErr w:type="spellEnd"/>
-            <w:r>
-              <w:rPr>
-                <w:rFonts w:ascii="Arial" w:eastAsia="Arial" w:hAnsi="Arial" w:cs="Arial"/>
-                <w:bCs/>
-                <w:color w:val="000000"/>
-                <w:lang w:val="es-MX"/>
-              </w:rPr>
-              <w:t>}</w:t>
+              <w:t>{vt}</w:t>
             </w:r>
           </w:p>
         </w:tc>
@@ -698,27 +591,7 @@
           <w:color w:val="000000"/>
           <w:lang w:val="es-MX"/>
         </w:rPr>
-        <w:t>{/</w:t>
-      </w:r>
-      <w:proofErr w:type="spellStart"/>
-      <w:r>
-        <w:rPr>
-          <w:rFonts w:ascii="Arial" w:eastAsia="Arial" w:hAnsi="Arial" w:cs="Arial"/>
-          <w:bCs/>
-          <w:color w:val="000000"/>
-          <w:lang w:val="es-MX"/>
-        </w:rPr>
-        <w:t>items</w:t>
-      </w:r>
-      <w:proofErr w:type="spellEnd"/>
-      <w:r>
-        <w:rPr>
-          <w:rFonts w:ascii="Arial" w:eastAsia="Arial" w:hAnsi="Arial" w:cs="Arial"/>
-          <w:bCs/>
-          <w:color w:val="000000"/>
-          <w:lang w:val="es-MX"/>
-        </w:rPr>
-        <w:t>}</w:t>
+        <w:t>{/items}</w:t>
       </w:r>
     </w:p>
     <w:p>
@@ -815,7 +688,6 @@
                 <w:lang w:val="es-MX"/>
               </w:rPr>
             </w:pPr>
-            <w:proofErr w:type="gramStart"/>
             <w:r>
               <w:rPr>
                 <w:rFonts w:ascii="Arial" w:eastAsia="Arial" w:hAnsi="Arial" w:cs="Arial"/>
@@ -823,17 +695,7 @@
                 <w:color w:val="000000"/>
                 <w:lang w:val="es-MX"/>
               </w:rPr>
-              <w:t>Total</w:t>
-            </w:r>
-            <w:proofErr w:type="gramEnd"/>
-            <w:r>
-              <w:rPr>
-                <w:rFonts w:ascii="Arial" w:eastAsia="Arial" w:hAnsi="Arial" w:cs="Arial"/>
-                <w:bCs/>
-                <w:color w:val="000000"/>
-                <w:lang w:val="es-MX"/>
-              </w:rPr>
-              <w:t xml:space="preserve"> General:</w:t>
+              <w:t>Total General:</w:t>
             </w:r>
           </w:p>
         </w:tc>
@@ -860,27 +722,7 @@
                 <w:color w:val="000000"/>
                 <w:lang w:val="es-MX"/>
               </w:rPr>
-              <w:t>{</w:t>
-            </w:r>
-            <w:proofErr w:type="spellStart"/>
-            <w:r>
-              <w:rPr>
-                <w:rFonts w:ascii="Arial" w:eastAsia="Arial" w:hAnsi="Arial" w:cs="Arial"/>
-                <w:bCs/>
-                <w:color w:val="000000"/>
-                <w:lang w:val="es-MX"/>
-              </w:rPr>
-              <w:t>vtg</w:t>
-            </w:r>
-            <w:proofErr w:type="spellEnd"/>
-            <w:r>
-              <w:rPr>
-                <w:rFonts w:ascii="Arial" w:eastAsia="Arial" w:hAnsi="Arial" w:cs="Arial"/>
-                <w:bCs/>
-                <w:color w:val="000000"/>
-                <w:lang w:val="es-MX"/>
-              </w:rPr>
-              <w:t>}</w:t>
+              <w:t>{vtg}</w:t>
             </w:r>
           </w:p>
         </w:tc>
@@ -990,16 +832,34 @@
           <w:color w:val="000000"/>
           <w:lang w:val="es-MX"/>
         </w:rPr>
-        <w:t>DE ENTREGA: _________________________</w:t>
-      </w:r>
-      <w:r>
-        <w:rPr>
-          <w:rFonts w:ascii="Arial" w:eastAsia="Arial" w:hAnsi="Arial" w:cs="Arial"/>
-          <w:b/>
-          <w:color w:val="000000"/>
-          <w:lang w:val="es-MX"/>
-        </w:rPr>
-        <w:t xml:space="preserve"> FACTURA: {factura}</w:t>
+        <w:t>DE ENTREGA:</w:t>
+      </w:r>
+      <w:r>
+        <w:rPr>
+          <w:rFonts w:ascii="Arial" w:eastAsia="Arial" w:hAnsi="Arial" w:cs="Arial"/>
+          <w:b/>
+          <w:color w:val="000000"/>
+          <w:lang w:val="es-MX"/>
+        </w:rPr>
+        <w:t xml:space="preserve"> {fechaentrega}, </w:t>
+      </w:r>
+      <w:r>
+        <w:rPr>
+          <w:rFonts w:ascii="Arial" w:eastAsia="Arial" w:hAnsi="Arial" w:cs="Arial"/>
+          <w:b/>
+          <w:color w:val="000000"/>
+          <w:lang w:val="es-MX"/>
+        </w:rPr>
+        <w:tab/>
+      </w:r>
+      <w:r>
+        <w:rPr>
+          <w:rFonts w:ascii="Arial" w:eastAsia="Arial" w:hAnsi="Arial" w:cs="Arial"/>
+          <w:b/>
+          <w:color w:val="000000"/>
+          <w:lang w:val="es-MX"/>
+        </w:rPr>
+        <w:t>FACTURA: {factura}</w:t>
       </w:r>
     </w:p>
     <w:p>

</xml_diff>

<commit_message>
FUNCIONALIDAD, OBSERVACION EN ORDEN DE COMPRA
</commit_message>
<xml_diff>
--- a/BackEnd/documents/ordencompra.docx
+++ b/BackEnd/documents/ordencompra.docx
@@ -58,7 +58,27 @@
           <w:color w:val="000000"/>
           <w:lang w:val="es-MX"/>
         </w:rPr>
-        <w:t>{dia}</w:t>
+        <w:t>{</w:t>
+      </w:r>
+      <w:proofErr w:type="spellStart"/>
+      <w:r>
+        <w:rPr>
+          <w:rFonts w:ascii="Arial" w:eastAsia="Arial" w:hAnsi="Arial" w:cs="Arial"/>
+          <w:b/>
+          <w:color w:val="000000"/>
+          <w:lang w:val="es-MX"/>
+        </w:rPr>
+        <w:t>dia</w:t>
+      </w:r>
+      <w:proofErr w:type="spellEnd"/>
+      <w:r>
+        <w:rPr>
+          <w:rFonts w:ascii="Arial" w:eastAsia="Arial" w:hAnsi="Arial" w:cs="Arial"/>
+          <w:b/>
+          <w:color w:val="000000"/>
+          <w:lang w:val="es-MX"/>
+        </w:rPr>
+        <w:t>}</w:t>
       </w:r>
       <w:r>
         <w:rPr>
@@ -262,7 +282,29 @@
           <w:u w:val="single"/>
           <w:lang w:val="es-MX"/>
         </w:rPr>
-        <w:t>{idorden}</w:t>
+        <w:t>{</w:t>
+      </w:r>
+      <w:proofErr w:type="spellStart"/>
+      <w:r>
+        <w:rPr>
+          <w:rFonts w:ascii="Arial" w:eastAsia="Arial" w:hAnsi="Arial" w:cs="Arial"/>
+          <w:bCs/>
+          <w:color w:val="000000"/>
+          <w:u w:val="single"/>
+          <w:lang w:val="es-MX"/>
+        </w:rPr>
+        <w:t>idorden</w:t>
+      </w:r>
+      <w:proofErr w:type="spellEnd"/>
+      <w:r>
+        <w:rPr>
+          <w:rFonts w:ascii="Arial" w:eastAsia="Arial" w:hAnsi="Arial" w:cs="Arial"/>
+          <w:bCs/>
+          <w:color w:val="000000"/>
+          <w:u w:val="single"/>
+          <w:lang w:val="es-MX"/>
+        </w:rPr>
+        <w:t>}</w:t>
       </w:r>
     </w:p>
     <w:p>
@@ -290,18 +332,20 @@
       <w:tblPr>
         <w:tblStyle w:val="Tablaconcuadrcula"/>
         <w:tblW w:w="0" w:type="auto"/>
+        <w:tblLayout w:type="fixed"/>
         <w:tblLook w:val="04A0" w:firstRow="1" w:lastRow="0" w:firstColumn="1" w:lastColumn="0" w:noHBand="0" w:noVBand="1"/>
       </w:tblPr>
       <w:tblGrid>
-        <w:gridCol w:w="3823"/>
-        <w:gridCol w:w="1275"/>
-        <w:gridCol w:w="1985"/>
-        <w:gridCol w:w="1745"/>
+        <w:gridCol w:w="2972"/>
+        <w:gridCol w:w="1276"/>
+        <w:gridCol w:w="1984"/>
+        <w:gridCol w:w="1276"/>
+        <w:gridCol w:w="1320"/>
       </w:tblGrid>
       <w:tr>
         <w:tc>
           <w:tcPr>
-            <w:tcW w:w="3823" w:type="dxa"/>
+            <w:tcW w:w="2972" w:type="dxa"/>
             <w:shd w:val="clear" w:color="auto" w:fill="D9D9D9" w:themeFill="background1" w:themeFillShade="D9"/>
           </w:tcPr>
           <w:p>
@@ -309,6 +353,7 @@
               <w:keepNext/>
               <w:spacing w:line="240" w:lineRule="auto"/>
               <w:ind w:leftChars="0" w:left="0" w:firstLineChars="0" w:firstLine="0"/>
+              <w:jc w:val="center"/>
               <w:rPr>
                 <w:rFonts w:ascii="Arial" w:eastAsia="Arial" w:hAnsi="Arial" w:cs="Arial"/>
                 <w:b/>
@@ -329,7 +374,7 @@
         </w:tc>
         <w:tc>
           <w:tcPr>
-            <w:tcW w:w="1275" w:type="dxa"/>
+            <w:tcW w:w="1276" w:type="dxa"/>
             <w:shd w:val="clear" w:color="auto" w:fill="D9D9D9" w:themeFill="background1" w:themeFillShade="D9"/>
           </w:tcPr>
           <w:p>
@@ -337,6 +382,7 @@
               <w:keepNext/>
               <w:spacing w:line="240" w:lineRule="auto"/>
               <w:ind w:leftChars="0" w:left="0" w:firstLineChars="0" w:firstLine="0"/>
+              <w:jc w:val="center"/>
               <w:rPr>
                 <w:rFonts w:ascii="Arial" w:eastAsia="Arial" w:hAnsi="Arial" w:cs="Arial"/>
                 <w:b/>
@@ -357,7 +403,7 @@
         </w:tc>
         <w:tc>
           <w:tcPr>
-            <w:tcW w:w="1985" w:type="dxa"/>
+            <w:tcW w:w="1984" w:type="dxa"/>
             <w:shd w:val="clear" w:color="auto" w:fill="D9D9D9" w:themeFill="background1" w:themeFillShade="D9"/>
           </w:tcPr>
           <w:p>
@@ -365,6 +411,7 @@
               <w:keepNext/>
               <w:spacing w:line="240" w:lineRule="auto"/>
               <w:ind w:leftChars="0" w:left="0" w:firstLineChars="0" w:firstLine="0"/>
+              <w:jc w:val="center"/>
               <w:rPr>
                 <w:rFonts w:ascii="Arial" w:eastAsia="Arial" w:hAnsi="Arial" w:cs="Arial"/>
                 <w:b/>
@@ -379,13 +426,13 @@
                 <w:color w:val="000000"/>
                 <w:lang w:val="es-MX"/>
               </w:rPr>
-              <w:t>VALOR UNITARIO</w:t>
+              <w:t>OBSERVACION</w:t>
             </w:r>
           </w:p>
         </w:tc>
         <w:tc>
           <w:tcPr>
-            <w:tcW w:w="1745" w:type="dxa"/>
+            <w:tcW w:w="1276" w:type="dxa"/>
             <w:shd w:val="clear" w:color="auto" w:fill="D9D9D9" w:themeFill="background1" w:themeFillShade="D9"/>
           </w:tcPr>
           <w:p>
@@ -393,6 +440,36 @@
               <w:keepNext/>
               <w:spacing w:line="240" w:lineRule="auto"/>
               <w:ind w:leftChars="0" w:left="0" w:firstLineChars="0" w:firstLine="0"/>
+              <w:jc w:val="center"/>
+              <w:rPr>
+                <w:rFonts w:ascii="Arial" w:eastAsia="Arial" w:hAnsi="Arial" w:cs="Arial"/>
+                <w:b/>
+                <w:color w:val="000000"/>
+                <w:lang w:val="es-MX"/>
+              </w:rPr>
+            </w:pPr>
+            <w:r>
+              <w:rPr>
+                <w:rFonts w:ascii="Arial" w:eastAsia="Arial" w:hAnsi="Arial" w:cs="Arial"/>
+                <w:b/>
+                <w:color w:val="000000"/>
+                <w:lang w:val="es-MX"/>
+              </w:rPr>
+              <w:t>VALOR UNITARIO</w:t>
+            </w:r>
+          </w:p>
+        </w:tc>
+        <w:tc>
+          <w:tcPr>
+            <w:tcW w:w="1320" w:type="dxa"/>
+            <w:shd w:val="clear" w:color="auto" w:fill="D9D9D9" w:themeFill="background1" w:themeFillShade="D9"/>
+          </w:tcPr>
+          <w:p>
+            <w:pPr>
+              <w:keepNext/>
+              <w:spacing w:line="240" w:lineRule="auto"/>
+              <w:ind w:leftChars="0" w:left="0" w:firstLineChars="0" w:firstLine="0"/>
+              <w:jc w:val="center"/>
               <w:rPr>
                 <w:rFonts w:ascii="Arial" w:eastAsia="Arial" w:hAnsi="Arial" w:cs="Arial"/>
                 <w:b/>
@@ -449,15 +526,16 @@
         <w:tblLook w:val="04A0" w:firstRow="1" w:lastRow="0" w:firstColumn="1" w:lastColumn="0" w:noHBand="0" w:noVBand="1"/>
       </w:tblPr>
       <w:tblGrid>
-        <w:gridCol w:w="3823"/>
-        <w:gridCol w:w="1275"/>
-        <w:gridCol w:w="1985"/>
-        <w:gridCol w:w="1745"/>
+        <w:gridCol w:w="2972"/>
+        <w:gridCol w:w="1280"/>
+        <w:gridCol w:w="1980"/>
+        <w:gridCol w:w="1276"/>
+        <w:gridCol w:w="1320"/>
       </w:tblGrid>
       <w:tr>
         <w:tc>
           <w:tcPr>
-            <w:tcW w:w="3823" w:type="dxa"/>
+            <w:tcW w:w="2972" w:type="dxa"/>
           </w:tcPr>
           <w:p>
             <w:pPr>
@@ -478,13 +556,33 @@
                 <w:color w:val="000000"/>
                 <w:lang w:val="es-MX"/>
               </w:rPr>
-              <w:t>{item}</w:t>
+              <w:t>{</w:t>
+            </w:r>
+            <w:proofErr w:type="spellStart"/>
+            <w:r>
+              <w:rPr>
+                <w:rFonts w:ascii="Arial" w:eastAsia="Arial" w:hAnsi="Arial" w:cs="Arial"/>
+                <w:bCs/>
+                <w:color w:val="000000"/>
+                <w:lang w:val="es-MX"/>
+              </w:rPr>
+              <w:t>item</w:t>
+            </w:r>
+            <w:proofErr w:type="spellEnd"/>
+            <w:r>
+              <w:rPr>
+                <w:rFonts w:ascii="Arial" w:eastAsia="Arial" w:hAnsi="Arial" w:cs="Arial"/>
+                <w:bCs/>
+                <w:color w:val="000000"/>
+                <w:lang w:val="es-MX"/>
+              </w:rPr>
+              <w:t>}</w:t>
             </w:r>
           </w:p>
         </w:tc>
         <w:tc>
           <w:tcPr>
-            <w:tcW w:w="1275" w:type="dxa"/>
+            <w:tcW w:w="1280" w:type="dxa"/>
           </w:tcPr>
           <w:p>
             <w:pPr>
@@ -511,7 +609,7 @@
         </w:tc>
         <w:tc>
           <w:tcPr>
-            <w:tcW w:w="1985" w:type="dxa"/>
+            <w:tcW w:w="1980" w:type="dxa"/>
           </w:tcPr>
           <w:p>
             <w:pPr>
@@ -532,13 +630,33 @@
                 <w:color w:val="000000"/>
                 <w:lang w:val="es-MX"/>
               </w:rPr>
-              <w:t>{vu}</w:t>
+              <w:t>{</w:t>
+            </w:r>
+            <w:proofErr w:type="spellStart"/>
+            <w:r>
+              <w:rPr>
+                <w:rFonts w:ascii="Arial" w:eastAsia="Arial" w:hAnsi="Arial" w:cs="Arial"/>
+                <w:bCs/>
+                <w:color w:val="000000"/>
+                <w:lang w:val="es-MX"/>
+              </w:rPr>
+              <w:t>observacion</w:t>
+            </w:r>
+            <w:proofErr w:type="spellEnd"/>
+            <w:r>
+              <w:rPr>
+                <w:rFonts w:ascii="Arial" w:eastAsia="Arial" w:hAnsi="Arial" w:cs="Arial"/>
+                <w:bCs/>
+                <w:color w:val="000000"/>
+                <w:lang w:val="es-MX"/>
+              </w:rPr>
+              <w:t>}</w:t>
             </w:r>
           </w:p>
         </w:tc>
         <w:tc>
           <w:tcPr>
-            <w:tcW w:w="1745" w:type="dxa"/>
+            <w:tcW w:w="1276" w:type="dxa"/>
           </w:tcPr>
           <w:p>
             <w:pPr>
@@ -559,7 +677,74 @@
                 <w:color w:val="000000"/>
                 <w:lang w:val="es-MX"/>
               </w:rPr>
-              <w:t>{vt}</w:t>
+              <w:t>{</w:t>
+            </w:r>
+            <w:proofErr w:type="spellStart"/>
+            <w:r>
+              <w:rPr>
+                <w:rFonts w:ascii="Arial" w:eastAsia="Arial" w:hAnsi="Arial" w:cs="Arial"/>
+                <w:bCs/>
+                <w:color w:val="000000"/>
+                <w:lang w:val="es-MX"/>
+              </w:rPr>
+              <w:t>vu</w:t>
+            </w:r>
+            <w:proofErr w:type="spellEnd"/>
+            <w:r>
+              <w:rPr>
+                <w:rFonts w:ascii="Arial" w:eastAsia="Arial" w:hAnsi="Arial" w:cs="Arial"/>
+                <w:bCs/>
+                <w:color w:val="000000"/>
+                <w:lang w:val="es-MX"/>
+              </w:rPr>
+              <w:t>}</w:t>
+            </w:r>
+          </w:p>
+        </w:tc>
+        <w:tc>
+          <w:tcPr>
+            <w:tcW w:w="1320" w:type="dxa"/>
+          </w:tcPr>
+          <w:p>
+            <w:pPr>
+              <w:keepNext/>
+              <w:spacing w:line="240" w:lineRule="auto"/>
+              <w:ind w:leftChars="0" w:left="0" w:firstLineChars="0" w:firstLine="0"/>
+              <w:rPr>
+                <w:rFonts w:ascii="Arial" w:eastAsia="Arial" w:hAnsi="Arial" w:cs="Arial"/>
+                <w:bCs/>
+                <w:color w:val="000000"/>
+                <w:lang w:val="es-MX"/>
+              </w:rPr>
+            </w:pPr>
+            <w:r>
+              <w:rPr>
+                <w:rFonts w:ascii="Arial" w:eastAsia="Arial" w:hAnsi="Arial" w:cs="Arial"/>
+                <w:bCs/>
+                <w:color w:val="000000"/>
+                <w:lang w:val="es-MX"/>
+              </w:rPr>
+              <w:t>{</w:t>
+            </w:r>
+            <w:proofErr w:type="spellStart"/>
+            <w:r>
+              <w:rPr>
+                <w:rFonts w:ascii="Arial" w:eastAsia="Arial" w:hAnsi="Arial" w:cs="Arial"/>
+                <w:bCs/>
+                <w:color w:val="000000"/>
+                <w:lang w:val="es-MX"/>
+              </w:rPr>
+              <w:t>vt</w:t>
+            </w:r>
+            <w:proofErr w:type="spellEnd"/>
+            <w:r>
+              <w:rPr>
+                <w:rFonts w:ascii="Arial" w:eastAsia="Arial" w:hAnsi="Arial" w:cs="Arial"/>
+                <w:bCs/>
+                <w:color w:val="000000"/>
+                <w:lang w:val="es-MX"/>
+              </w:rPr>
+              <w:t>}</w:t>
             </w:r>
           </w:p>
         </w:tc>
@@ -591,7 +776,27 @@
           <w:color w:val="000000"/>
           <w:lang w:val="es-MX"/>
         </w:rPr>
-        <w:t>{/items}</w:t>
+        <w:t>{/</w:t>
+      </w:r>
+      <w:proofErr w:type="spellStart"/>
+      <w:r>
+        <w:rPr>
+          <w:rFonts w:ascii="Arial" w:eastAsia="Arial" w:hAnsi="Arial" w:cs="Arial"/>
+          <w:bCs/>
+          <w:color w:val="000000"/>
+          <w:lang w:val="es-MX"/>
+        </w:rPr>
+        <w:t>items</w:t>
+      </w:r>
+      <w:proofErr w:type="spellEnd"/>
+      <w:r>
+        <w:rPr>
+          <w:rFonts w:ascii="Arial" w:eastAsia="Arial" w:hAnsi="Arial" w:cs="Arial"/>
+          <w:bCs/>
+          <w:color w:val="000000"/>
+          <w:lang w:val="es-MX"/>
+        </w:rPr>
+        <w:t>}</w:t>
       </w:r>
     </w:p>
     <w:p>
@@ -688,6 +893,7 @@
                 <w:lang w:val="es-MX"/>
               </w:rPr>
             </w:pPr>
+            <w:proofErr w:type="gramStart"/>
             <w:r>
               <w:rPr>
                 <w:rFonts w:ascii="Arial" w:eastAsia="Arial" w:hAnsi="Arial" w:cs="Arial"/>
@@ -695,7 +901,17 @@
                 <w:color w:val="000000"/>
                 <w:lang w:val="es-MX"/>
               </w:rPr>
-              <w:t>Total General:</w:t>
+              <w:t>Total</w:t>
+            </w:r>
+            <w:proofErr w:type="gramEnd"/>
+            <w:r>
+              <w:rPr>
+                <w:rFonts w:ascii="Arial" w:eastAsia="Arial" w:hAnsi="Arial" w:cs="Arial"/>
+                <w:bCs/>
+                <w:color w:val="000000"/>
+                <w:lang w:val="es-MX"/>
+              </w:rPr>
+              <w:t xml:space="preserve"> General:</w:t>
             </w:r>
           </w:p>
         </w:tc>
@@ -722,7 +938,27 @@
                 <w:color w:val="000000"/>
                 <w:lang w:val="es-MX"/>
               </w:rPr>
-              <w:t>{vtg}</w:t>
+              <w:t>{</w:t>
+            </w:r>
+            <w:proofErr w:type="spellStart"/>
+            <w:r>
+              <w:rPr>
+                <w:rFonts w:ascii="Arial" w:eastAsia="Arial" w:hAnsi="Arial" w:cs="Arial"/>
+                <w:bCs/>
+                <w:color w:val="000000"/>
+                <w:lang w:val="es-MX"/>
+              </w:rPr>
+              <w:t>vtg</w:t>
+            </w:r>
+            <w:proofErr w:type="spellEnd"/>
+            <w:r>
+              <w:rPr>
+                <w:rFonts w:ascii="Arial" w:eastAsia="Arial" w:hAnsi="Arial" w:cs="Arial"/>
+                <w:bCs/>
+                <w:color w:val="000000"/>
+                <w:lang w:val="es-MX"/>
+              </w:rPr>
+              <w:t>}</w:t>
             </w:r>
           </w:p>
         </w:tc>
@@ -841,7 +1077,27 @@
           <w:color w:val="000000"/>
           <w:lang w:val="es-MX"/>
         </w:rPr>
-        <w:t xml:space="preserve"> {fechaentrega}, </w:t>
+        <w:t xml:space="preserve"> {</w:t>
+      </w:r>
+      <w:proofErr w:type="spellStart"/>
+      <w:r>
+        <w:rPr>
+          <w:rFonts w:ascii="Arial" w:eastAsia="Arial" w:hAnsi="Arial" w:cs="Arial"/>
+          <w:b/>
+          <w:color w:val="000000"/>
+          <w:lang w:val="es-MX"/>
+        </w:rPr>
+        <w:t>fechaentrega</w:t>
+      </w:r>
+      <w:proofErr w:type="spellEnd"/>
+      <w:r>
+        <w:rPr>
+          <w:rFonts w:ascii="Arial" w:eastAsia="Arial" w:hAnsi="Arial" w:cs="Arial"/>
+          <w:b/>
+          <w:color w:val="000000"/>
+          <w:lang w:val="es-MX"/>
+        </w:rPr>
+        <w:t xml:space="preserve">}, </w:t>
       </w:r>
       <w:r>
         <w:rPr>

</xml_diff>